<commit_message>
updated documentation with libraries description & links
</commit_message>
<xml_diff>
--- a/Documentation/Documentation.docx
+++ b/Documentation/Documentation.docx
@@ -552,7 +552,14 @@
           <w:sz w:val="32"/>
           <w:szCs w:val="32"/>
         </w:rPr>
-        <w:t>Title                                                          Page Title</w:t>
+        <w:t xml:space="preserve">Title                                                          Page </w:t>
+      </w:r>
+      <w:r>
+        <w:rPr>
+          <w:sz w:val="32"/>
+          <w:szCs w:val="32"/>
+        </w:rPr>
+        <w:t>No.</w:t>
       </w:r>
     </w:p>
     <w:p>
@@ -562,6 +569,7 @@
           <w:ilvl w:val="0"/>
           <w:numId w:val="27"/>
         </w:numPr>
+        <w:jc w:val="both"/>
         <w:rPr>
           <w:sz w:val="24"/>
           <w:szCs w:val="24"/>
@@ -580,6 +588,20 @@
           <w:szCs w:val="24"/>
         </w:rPr>
         <w:t>MLflow components</w:t>
+      </w:r>
+      <w:r>
+        <w:rPr>
+          <w:sz w:val="24"/>
+          <w:szCs w:val="24"/>
+        </w:rPr>
+        <w:t xml:space="preserve">                                                                    </w:t>
+      </w:r>
+      <w:r>
+        <w:rPr>
+          <w:sz w:val="24"/>
+          <w:szCs w:val="24"/>
+        </w:rPr>
+        <w:t xml:space="preserve"> </w:t>
       </w:r>
     </w:p>
     <w:p>
@@ -629,6 +651,20 @@
         </w:rPr>
         <w:t>Tracking user interface</w:t>
       </w:r>
+      <w:r>
+        <w:rPr>
+          <w:sz w:val="24"/>
+          <w:szCs w:val="24"/>
+        </w:rPr>
+        <w:t xml:space="preserve">                                                  </w:t>
+      </w:r>
+      <w:r>
+        <w:rPr>
+          <w:sz w:val="24"/>
+          <w:szCs w:val="24"/>
+        </w:rPr>
+        <w:t xml:space="preserve"> </w:t>
+      </w:r>
     </w:p>
     <w:p>
       <w:pPr>
@@ -656,6 +692,20 @@
         </w:rPr>
         <w:t>Docker Desktop containers section</w:t>
       </w:r>
+      <w:r>
+        <w:rPr>
+          <w:sz w:val="24"/>
+          <w:szCs w:val="24"/>
+        </w:rPr>
+        <w:t xml:space="preserve">                                    </w:t>
+      </w:r>
+      <w:r>
+        <w:rPr>
+          <w:sz w:val="24"/>
+          <w:szCs w:val="24"/>
+        </w:rPr>
+        <w:t xml:space="preserve">        </w:t>
+      </w:r>
     </w:p>
     <w:p>
       <w:pPr>
@@ -664,6 +714,7 @@
           <w:ilvl w:val="0"/>
           <w:numId w:val="27"/>
         </w:numPr>
+        <w:jc w:val="both"/>
         <w:rPr>
           <w:sz w:val="24"/>
           <w:szCs w:val="24"/>
@@ -682,6 +733,27 @@
           <w:szCs w:val="24"/>
         </w:rPr>
         <w:t>Docker extension in VSCode</w:t>
+      </w:r>
+      <w:r>
+        <w:rPr>
+          <w:sz w:val="24"/>
+          <w:szCs w:val="24"/>
+        </w:rPr>
+        <w:t xml:space="preserve">                                                      </w:t>
+      </w:r>
+      <w:r>
+        <w:rPr>
+          <w:sz w:val="24"/>
+          <w:szCs w:val="24"/>
+        </w:rPr>
+        <w:t xml:space="preserve"> </w:t>
+      </w:r>
+      <w:r>
+        <w:rPr>
+          <w:sz w:val="24"/>
+          <w:szCs w:val="24"/>
+        </w:rPr>
+        <w:t xml:space="preserve"> </w:t>
       </w:r>
     </w:p>
     <w:p>
@@ -710,6 +782,27 @@
         </w:rPr>
         <w:t>Dev Containers extension in VSCode</w:t>
       </w:r>
+      <w:r>
+        <w:rPr>
+          <w:sz w:val="24"/>
+          <w:szCs w:val="24"/>
+        </w:rPr>
+        <w:t xml:space="preserve">                                       </w:t>
+      </w:r>
+      <w:r>
+        <w:rPr>
+          <w:sz w:val="24"/>
+          <w:szCs w:val="24"/>
+        </w:rPr>
+        <w:t xml:space="preserve"> </w:t>
+      </w:r>
+      <w:r>
+        <w:rPr>
+          <w:sz w:val="24"/>
+          <w:szCs w:val="24"/>
+        </w:rPr>
+        <w:t xml:space="preserve"> </w:t>
+      </w:r>
     </w:p>
     <w:p>
       <w:pPr>
@@ -717,151 +810,21 @@
           <w:sz w:val="28"/>
           <w:szCs w:val="28"/>
         </w:rPr>
-      </w:pPr>
-    </w:p>
-    <w:p>
-      <w:pPr>
+        <w:sectPr>
+          <w:footerReference w:type="default" r:id="rId8"/>
+          <w:pgSz w:w="12240" w:h="15840"/>
+          <w:pgMar w:top="1440" w:right="1440" w:bottom="1440" w:left="1440" w:header="720" w:footer="720" w:gutter="0"/>
+          <w:cols w:space="720"/>
+          <w:docGrid w:linePitch="360"/>
+        </w:sectPr>
+      </w:pPr>
+      <w:r>
         <w:rPr>
           <w:sz w:val="28"/>
           <w:szCs w:val="28"/>
         </w:rPr>
-      </w:pPr>
-    </w:p>
-    <w:p>
-      <w:pPr>
-        <w:rPr>
-          <w:sz w:val="28"/>
-          <w:szCs w:val="28"/>
-        </w:rPr>
-      </w:pPr>
-    </w:p>
-    <w:p>
-      <w:pPr>
-        <w:rPr>
-          <w:sz w:val="28"/>
-          <w:szCs w:val="28"/>
-        </w:rPr>
-      </w:pPr>
-    </w:p>
-    <w:p>
-      <w:pPr>
-        <w:rPr>
-          <w:sz w:val="28"/>
-          <w:szCs w:val="28"/>
-        </w:rPr>
-      </w:pPr>
-    </w:p>
-    <w:p>
-      <w:pPr>
-        <w:rPr>
-          <w:sz w:val="28"/>
-          <w:szCs w:val="28"/>
-        </w:rPr>
-      </w:pPr>
-    </w:p>
-    <w:p>
-      <w:pPr>
-        <w:rPr>
-          <w:sz w:val="28"/>
-          <w:szCs w:val="28"/>
-        </w:rPr>
-      </w:pPr>
-    </w:p>
-    <w:p>
-      <w:pPr>
-        <w:rPr>
-          <w:sz w:val="28"/>
-          <w:szCs w:val="28"/>
-        </w:rPr>
-      </w:pPr>
-    </w:p>
-    <w:p>
-      <w:pPr>
-        <w:rPr>
-          <w:sz w:val="28"/>
-          <w:szCs w:val="28"/>
-        </w:rPr>
-      </w:pPr>
-    </w:p>
-    <w:p>
-      <w:pPr>
-        <w:rPr>
-          <w:sz w:val="28"/>
-          <w:szCs w:val="28"/>
-        </w:rPr>
-      </w:pPr>
-    </w:p>
-    <w:p>
-      <w:pPr>
-        <w:rPr>
-          <w:sz w:val="28"/>
-          <w:szCs w:val="28"/>
-        </w:rPr>
-      </w:pPr>
-    </w:p>
-    <w:p>
-      <w:pPr>
-        <w:rPr>
-          <w:sz w:val="28"/>
-          <w:szCs w:val="28"/>
-        </w:rPr>
-      </w:pPr>
-    </w:p>
-    <w:p>
-      <w:pPr>
-        <w:rPr>
-          <w:sz w:val="28"/>
-          <w:szCs w:val="28"/>
-        </w:rPr>
-      </w:pPr>
-    </w:p>
-    <w:p>
-      <w:pPr>
-        <w:rPr>
-          <w:sz w:val="28"/>
-          <w:szCs w:val="28"/>
-        </w:rPr>
-      </w:pPr>
-    </w:p>
-    <w:p>
-      <w:pPr>
-        <w:rPr>
-          <w:sz w:val="28"/>
-          <w:szCs w:val="28"/>
-        </w:rPr>
-      </w:pPr>
-    </w:p>
-    <w:p>
-      <w:pPr>
-        <w:rPr>
-          <w:sz w:val="28"/>
-          <w:szCs w:val="28"/>
-        </w:rPr>
-      </w:pPr>
-    </w:p>
-    <w:p>
-      <w:pPr>
-        <w:rPr>
-          <w:sz w:val="28"/>
-          <w:szCs w:val="28"/>
-        </w:rPr>
-      </w:pPr>
-    </w:p>
-    <w:p>
-      <w:pPr>
-        <w:rPr>
-          <w:sz w:val="28"/>
-          <w:szCs w:val="28"/>
-        </w:rPr>
-      </w:pPr>
-    </w:p>
-    <w:p>
-      <w:pPr>
-        <w:rPr>
-          <w:sz w:val="28"/>
-          <w:szCs w:val="28"/>
-        </w:rPr>
-      </w:pPr>
+        <w:t xml:space="preserve">      </w:t>
+      </w:r>
     </w:p>
     <w:p>
       <w:pPr>
@@ -964,6 +927,38 @@
         </w:rPr>
         <w:t>the repository</w:t>
       </w:r>
+    </w:p>
+    <w:p>
+      <w:pPr>
+        <w:rPr>
+          <w:sz w:val="24"/>
+          <w:szCs w:val="24"/>
+        </w:rPr>
+      </w:pPr>
+      <w:r>
+        <w:rPr>
+          <w:sz w:val="24"/>
+          <w:szCs w:val="24"/>
+        </w:rPr>
+        <w:t xml:space="preserve">The </w:t>
+      </w:r>
+      <w:r>
+        <w:rPr>
+          <w:sz w:val="24"/>
+          <w:szCs w:val="24"/>
+        </w:rPr>
+        <w:t xml:space="preserve">repository can be found </w:t>
+      </w:r>
+      <w:hyperlink r:id="rId9" w:history="1">
+        <w:r>
+          <w:rPr>
+            <w:rStyle w:val="Hyperlink"/>
+            <w:sz w:val="24"/>
+            <w:szCs w:val="24"/>
+          </w:rPr>
+          <w:t>here</w:t>
+        </w:r>
+      </w:hyperlink>
     </w:p>
     <w:p>
       <w:pPr>
@@ -1315,6 +1310,14 @@
           <w:sz w:val="24"/>
           <w:szCs w:val="24"/>
         </w:rPr>
+        <w:sectPr>
+          <w:headerReference w:type="default" r:id="rId10"/>
+          <w:footerReference w:type="default" r:id="rId11"/>
+          <w:pgSz w:w="12240" w:h="15840"/>
+          <w:pgMar w:top="1440" w:right="1440" w:bottom="1440" w:left="1440" w:header="720" w:footer="720" w:gutter="0"/>
+          <w:cols w:space="720"/>
+          <w:docGrid w:linePitch="360"/>
+        </w:sectPr>
       </w:pPr>
       <w:r>
         <w:rPr>
@@ -1328,40 +1331,17 @@
     <w:p>
       <w:pPr>
         <w:rPr>
-          <w:sz w:val="24"/>
-          <w:szCs w:val="24"/>
-        </w:rPr>
-      </w:pPr>
-    </w:p>
-    <w:p>
-      <w:pPr>
-        <w:rPr>
-          <w:sz w:val="24"/>
-          <w:szCs w:val="24"/>
-        </w:rPr>
-      </w:pPr>
-    </w:p>
-    <w:p>
-      <w:pPr>
-        <w:rPr>
-          <w:sz w:val="24"/>
-          <w:szCs w:val="24"/>
-        </w:rPr>
-      </w:pPr>
-    </w:p>
-    <w:p>
-      <w:pPr>
-        <w:rPr>
-          <w:rFonts w:cstheme="minorHAnsi"/>
-          <w:sz w:val="24"/>
-          <w:szCs w:val="24"/>
-        </w:rPr>
-      </w:pPr>
-      <w:r>
-        <w:rPr>
-          <w:sz w:val="24"/>
-          <w:szCs w:val="24"/>
-        </w:rPr>
+          <w:rFonts w:cstheme="minorHAnsi"/>
+          <w:sz w:val="24"/>
+          <w:szCs w:val="24"/>
+        </w:rPr>
+      </w:pPr>
+      <w:r>
+        <w:rPr>
+          <w:sz w:val="24"/>
+          <w:szCs w:val="24"/>
+        </w:rPr>
+        <w:lastRenderedPageBreak/>
         <w:t xml:space="preserve">3. </w:t>
       </w:r>
       <w:r>
@@ -1473,6 +1453,7 @@
     </w:p>
     <w:p>
       <w:pPr>
+        <w:pStyle w:val="ListParagraph"/>
         <w:rPr>
           <w:rFonts w:cstheme="minorHAnsi"/>
           <w:sz w:val="24"/>
@@ -1844,7 +1825,6 @@
     <w:p/>
     <w:p/>
     <w:p/>
-    <w:p/>
     <w:p>
       <w:pPr>
         <w:pStyle w:val="Heading2"/>
@@ -1862,6 +1842,7 @@
           <w:sz w:val="40"/>
           <w:szCs w:val="40"/>
         </w:rPr>
+        <w:lastRenderedPageBreak/>
         <w:t>Brief introduction to MLflow</w:t>
       </w:r>
     </w:p>
@@ -2113,7 +2094,7 @@
                     <pic:cNvPicPr/>
                   </pic:nvPicPr>
                   <pic:blipFill>
-                    <a:blip r:embed="rId8">
+                    <a:blip r:embed="rId12">
                       <a:extLst>
                         <a:ext uri="{28A0092B-C50C-407E-A947-70E740481C1C}">
                           <a14:useLocalDpi xmlns:a14="http://schemas.microsoft.com/office/drawing/2010/main" val="0"/>
@@ -2348,6 +2329,7 @@
           <w:sz w:val="28"/>
           <w:szCs w:val="28"/>
         </w:rPr>
+        <w:lastRenderedPageBreak/>
         <w:drawing>
           <wp:inline distT="0" distB="0" distL="0" distR="0" wp14:anchorId="1F9F3958" wp14:editId="5899FAAE">
             <wp:extent cx="5943600" cy="3278505"/>
@@ -2364,7 +2346,7 @@
                     <pic:cNvPicPr/>
                   </pic:nvPicPr>
                   <pic:blipFill>
-                    <a:blip r:embed="rId9">
+                    <a:blip r:embed="rId13">
                       <a:extLst>
                         <a:ext uri="{28A0092B-C50C-407E-A947-70E740481C1C}">
                           <a14:useLocalDpi xmlns:a14="http://schemas.microsoft.com/office/drawing/2010/main" val="0"/>
@@ -2394,16 +2376,6 @@
     <w:p>
       <w:pPr>
         <w:pStyle w:val="Heading2"/>
-        <w:rPr>
-          <w:color w:val="auto"/>
-          <w:sz w:val="40"/>
-          <w:szCs w:val="40"/>
-        </w:rPr>
-      </w:pPr>
-    </w:p>
-    <w:p>
-      <w:pPr>
-        <w:pStyle w:val="Heading2"/>
         <w:jc w:val="right"/>
         <w:rPr>
           <w:rFonts w:asciiTheme="minorHAnsi" w:hAnsiTheme="minorHAnsi" w:cstheme="minorHAnsi"/>
@@ -2496,67 +2468,69 @@
       <w:pPr>
         <w:pStyle w:val="Heading2"/>
         <w:rPr>
-          <w:color w:val="auto"/>
-          <w:sz w:val="40"/>
-          <w:szCs w:val="40"/>
-        </w:rPr>
-      </w:pPr>
-    </w:p>
-    <w:p>
-      <w:pPr>
-        <w:pStyle w:val="Heading2"/>
-        <w:rPr>
-          <w:color w:val="auto"/>
-          <w:sz w:val="40"/>
-          <w:szCs w:val="40"/>
-        </w:rPr>
-      </w:pPr>
-    </w:p>
-    <w:p>
-      <w:pPr>
-        <w:pStyle w:val="Heading2"/>
-        <w:rPr>
-          <w:color w:val="auto"/>
-          <w:sz w:val="40"/>
-          <w:szCs w:val="40"/>
-        </w:rPr>
-      </w:pPr>
-    </w:p>
-    <w:p>
-      <w:pPr>
-        <w:pStyle w:val="Heading2"/>
-        <w:rPr>
-          <w:color w:val="auto"/>
-          <w:sz w:val="40"/>
-          <w:szCs w:val="40"/>
-        </w:rPr>
-      </w:pPr>
-    </w:p>
-    <w:p>
-      <w:pPr>
-        <w:rPr>
-          <w:sz w:val="24"/>
-          <w:szCs w:val="24"/>
-        </w:rPr>
-      </w:pPr>
-    </w:p>
-    <w:p>
-      <w:pPr>
-        <w:pStyle w:val="Heading2"/>
-        <w:rPr>
           <w:rFonts w:asciiTheme="minorHAnsi" w:hAnsiTheme="minorHAnsi" w:cstheme="minorHAnsi"/>
           <w:color w:val="auto"/>
           <w:sz w:val="40"/>
           <w:szCs w:val="40"/>
         </w:rPr>
       </w:pPr>
-      <w:r>
+    </w:p>
+    <w:p>
+      <w:pPr>
+        <w:pStyle w:val="Heading2"/>
         <w:rPr>
           <w:rFonts w:asciiTheme="minorHAnsi" w:hAnsiTheme="minorHAnsi" w:cstheme="minorHAnsi"/>
           <w:color w:val="auto"/>
           <w:sz w:val="40"/>
           <w:szCs w:val="40"/>
         </w:rPr>
+      </w:pPr>
+    </w:p>
+    <w:p>
+      <w:pPr>
+        <w:rPr>
+          <w:rFonts w:cstheme="minorHAnsi"/>
+          <w:sz w:val="24"/>
+          <w:szCs w:val="24"/>
+        </w:rPr>
+      </w:pPr>
+    </w:p>
+    <w:p>
+      <w:pPr>
+        <w:rPr>
+          <w:rFonts w:cstheme="minorHAnsi"/>
+          <w:sz w:val="24"/>
+          <w:szCs w:val="24"/>
+        </w:rPr>
+      </w:pPr>
+    </w:p>
+    <w:p>
+      <w:pPr>
+        <w:rPr>
+          <w:rFonts w:cstheme="minorHAnsi"/>
+          <w:sz w:val="24"/>
+          <w:szCs w:val="24"/>
+        </w:rPr>
+      </w:pPr>
+    </w:p>
+    <w:p>
+      <w:pPr>
+        <w:pStyle w:val="Heading2"/>
+        <w:rPr>
+          <w:rFonts w:asciiTheme="minorHAnsi" w:hAnsiTheme="minorHAnsi" w:cstheme="minorHAnsi"/>
+          <w:color w:val="auto"/>
+          <w:sz w:val="40"/>
+          <w:szCs w:val="40"/>
+        </w:rPr>
+      </w:pPr>
+      <w:r>
+        <w:rPr>
+          <w:rFonts w:asciiTheme="minorHAnsi" w:hAnsiTheme="minorHAnsi" w:cstheme="minorHAnsi"/>
+          <w:color w:val="auto"/>
+          <w:sz w:val="40"/>
+          <w:szCs w:val="40"/>
+        </w:rPr>
+        <w:lastRenderedPageBreak/>
         <w:t>Information about the environment</w:t>
       </w:r>
     </w:p>
@@ -2593,6 +2567,14 @@
         </w:rPr>
         <w:t>Libraries installed inside the environment (sorted alphabetically)</w:t>
       </w:r>
+      <w:r>
+        <w:rPr>
+          <w:rFonts w:cstheme="minorHAnsi"/>
+          <w:sz w:val="24"/>
+          <w:szCs w:val="24"/>
+        </w:rPr>
+        <w:t xml:space="preserve"> and their description</w:t>
+      </w:r>
     </w:p>
     <w:p>
       <w:pPr>
@@ -2606,18 +2588,92 @@
       <w:r>
         <w:rPr>
           <w:rFonts w:cstheme="minorHAnsi"/>
-          <w:sz w:val="24"/>
-          <w:szCs w:val="24"/>
-        </w:rPr>
-        <w:t>Ipykernel (</w:t>
-      </w:r>
-      <w:r>
-        <w:rPr>
-          <w:rFonts w:cstheme="minorHAnsi"/>
-          <w:sz w:val="24"/>
-          <w:szCs w:val="24"/>
-        </w:rPr>
-        <w:t>to enable developing inside notebooks)</w:t>
+          <w:b/>
+          <w:bCs/>
+          <w:sz w:val="24"/>
+          <w:szCs w:val="24"/>
+        </w:rPr>
+        <w:t>Ipykernel</w:t>
+      </w:r>
+      <w:r>
+        <w:rPr>
+          <w:rFonts w:cstheme="minorHAnsi"/>
+          <w:sz w:val="24"/>
+          <w:szCs w:val="24"/>
+        </w:rPr>
+        <w:t xml:space="preserve">: </w:t>
+      </w:r>
+      <w:r>
+        <w:rPr>
+          <w:rFonts w:cstheme="minorHAnsi"/>
+          <w:sz w:val="24"/>
+          <w:szCs w:val="24"/>
+        </w:rPr>
+        <w:t>t</w:t>
+      </w:r>
+      <w:r>
+        <w:rPr>
+          <w:rFonts w:cstheme="minorHAnsi"/>
+          <w:sz w:val="24"/>
+          <w:szCs w:val="24"/>
+        </w:rPr>
+        <w:t>his package</w:t>
+      </w:r>
+      <w:r>
+        <w:rPr>
+          <w:rFonts w:cstheme="minorHAnsi"/>
+          <w:sz w:val="24"/>
+          <w:szCs w:val="24"/>
+        </w:rPr>
+        <w:t xml:space="preserve"> enable</w:t>
+      </w:r>
+      <w:r>
+        <w:rPr>
+          <w:rFonts w:cstheme="minorHAnsi"/>
+          <w:sz w:val="24"/>
+          <w:szCs w:val="24"/>
+        </w:rPr>
+        <w:t>s</w:t>
+      </w:r>
+      <w:r>
+        <w:rPr>
+          <w:rFonts w:cstheme="minorHAnsi"/>
+          <w:sz w:val="24"/>
+          <w:szCs w:val="24"/>
+        </w:rPr>
+        <w:t xml:space="preserve"> developing </w:t>
+      </w:r>
+      <w:r>
+        <w:rPr>
+          <w:rFonts w:cstheme="minorHAnsi"/>
+          <w:sz w:val="24"/>
+          <w:szCs w:val="24"/>
+        </w:rPr>
+        <w:t>in</w:t>
+      </w:r>
+      <w:r>
+        <w:rPr>
+          <w:rFonts w:cstheme="minorHAnsi"/>
+          <w:sz w:val="24"/>
+          <w:szCs w:val="24"/>
+        </w:rPr>
+        <w:t xml:space="preserve"> </w:t>
+      </w:r>
+      <w:r>
+        <w:rPr>
+          <w:rFonts w:cstheme="minorHAnsi"/>
+          <w:sz w:val="24"/>
+          <w:szCs w:val="24"/>
+        </w:rPr>
+        <w:t xml:space="preserve">Jupyter </w:t>
+      </w:r>
+      <w:r>
+        <w:rPr>
+          <w:rFonts w:cstheme="minorHAnsi"/>
+          <w:sz w:val="24"/>
+          <w:szCs w:val="24"/>
+        </w:rPr>
+        <w:t>notebooks</w:t>
       </w:r>
     </w:p>
     <w:p>
@@ -2632,10 +2688,38 @@
       <w:r>
         <w:rPr>
           <w:rFonts w:cstheme="minorHAnsi"/>
-          <w:sz w:val="24"/>
-          <w:szCs w:val="24"/>
-        </w:rPr>
-        <w:t>matplotlib</w:t>
+          <w:b/>
+          <w:bCs/>
+          <w:sz w:val="24"/>
+          <w:szCs w:val="24"/>
+        </w:rPr>
+        <w:t>M</w:t>
+      </w:r>
+      <w:r>
+        <w:rPr>
+          <w:rFonts w:cstheme="minorHAnsi"/>
+          <w:b/>
+          <w:bCs/>
+          <w:sz w:val="24"/>
+          <w:szCs w:val="24"/>
+        </w:rPr>
+        <w:t>atplotlib</w:t>
+      </w:r>
+      <w:r>
+        <w:rPr>
+          <w:rFonts w:cstheme="minorHAnsi"/>
+          <w:sz w:val="24"/>
+          <w:szCs w:val="24"/>
+        </w:rPr>
+        <w:t>: a visualization library</w:t>
+      </w:r>
+      <w:r>
+        <w:rPr>
+          <w:rFonts w:cstheme="minorHAnsi"/>
+          <w:sz w:val="24"/>
+          <w:szCs w:val="24"/>
+        </w:rPr>
+        <w:t xml:space="preserve"> that creates static, animated, and interactive visualizations</w:t>
       </w:r>
     </w:p>
     <w:p>
@@ -2650,10 +2734,64 @@
       <w:r>
         <w:rPr>
           <w:rFonts w:cstheme="minorHAnsi"/>
-          <w:sz w:val="24"/>
-          <w:szCs w:val="24"/>
-        </w:rPr>
-        <w:t>mlflow</w:t>
+          <w:b/>
+          <w:bCs/>
+          <w:sz w:val="24"/>
+          <w:szCs w:val="24"/>
+        </w:rPr>
+        <w:t>M</w:t>
+      </w:r>
+      <w:r>
+        <w:rPr>
+          <w:rFonts w:cstheme="minorHAnsi"/>
+          <w:b/>
+          <w:bCs/>
+          <w:sz w:val="24"/>
+          <w:szCs w:val="24"/>
+        </w:rPr>
+        <w:t>L</w:t>
+      </w:r>
+      <w:r>
+        <w:rPr>
+          <w:rFonts w:cstheme="minorHAnsi"/>
+          <w:b/>
+          <w:bCs/>
+          <w:sz w:val="24"/>
+          <w:szCs w:val="24"/>
+        </w:rPr>
+        <w:t>flow</w:t>
+      </w:r>
+      <w:r>
+        <w:rPr>
+          <w:rFonts w:cstheme="minorHAnsi"/>
+          <w:sz w:val="24"/>
+          <w:szCs w:val="24"/>
+        </w:rPr>
+        <w:t xml:space="preserve">: </w:t>
+      </w:r>
+      <w:r>
+        <w:rPr>
+          <w:rFonts w:cstheme="minorHAnsi"/>
+          <w:sz w:val="24"/>
+          <w:szCs w:val="24"/>
+        </w:rPr>
+        <w:t xml:space="preserve">a library </w:t>
+      </w:r>
+      <w:r>
+        <w:rPr>
+          <w:rFonts w:cstheme="minorHAnsi"/>
+          <w:sz w:val="24"/>
+          <w:szCs w:val="24"/>
+        </w:rPr>
+        <w:t>to organize, track</w:t>
+      </w:r>
+      <w:r>
+        <w:rPr>
+          <w:rFonts w:cstheme="minorHAnsi"/>
+          <w:sz w:val="24"/>
+          <w:szCs w:val="24"/>
+        </w:rPr>
+        <w:t xml:space="preserve"> and visualize your machine learning models</w:t>
       </w:r>
     </w:p>
     <w:p>
@@ -2668,10 +2806,36 @@
       <w:r>
         <w:rPr>
           <w:rFonts w:cstheme="minorHAnsi"/>
-          <w:sz w:val="24"/>
-          <w:szCs w:val="24"/>
-        </w:rPr>
-        <w:t>nltk</w:t>
+          <w:b/>
+          <w:bCs/>
+          <w:sz w:val="24"/>
+          <w:szCs w:val="24"/>
+        </w:rPr>
+        <w:t>NLTK</w:t>
+      </w:r>
+      <w:r>
+        <w:rPr>
+          <w:rFonts w:cstheme="minorHAnsi"/>
+          <w:sz w:val="24"/>
+          <w:szCs w:val="24"/>
+        </w:rPr>
+        <w:t xml:space="preserve">: </w:t>
+      </w:r>
+      <w:r>
+        <w:rPr>
+          <w:rFonts w:cstheme="minorHAnsi"/>
+          <w:sz w:val="24"/>
+          <w:szCs w:val="24"/>
+        </w:rPr>
+        <w:t xml:space="preserve">a natural language processing toolbox, it gives us access to </w:t>
+      </w:r>
+      <w:r>
+        <w:rPr>
+          <w:rFonts w:cstheme="minorHAnsi"/>
+          <w:sz w:val="24"/>
+          <w:szCs w:val="24"/>
+        </w:rPr>
+        <w:t>text processing libraries</w:t>
       </w:r>
     </w:p>
     <w:p>
@@ -2686,10 +2850,20 @@
       <w:r>
         <w:rPr>
           <w:rFonts w:cstheme="minorHAnsi"/>
-          <w:sz w:val="24"/>
-          <w:szCs w:val="24"/>
-        </w:rPr>
-        <w:t>numpy</w:t>
+          <w:b/>
+          <w:bCs/>
+          <w:sz w:val="24"/>
+          <w:szCs w:val="24"/>
+        </w:rPr>
+        <w:t>NumPy</w:t>
+      </w:r>
+      <w:r>
+        <w:rPr>
+          <w:rFonts w:cstheme="minorHAnsi"/>
+          <w:sz w:val="24"/>
+          <w:szCs w:val="24"/>
+        </w:rPr>
+        <w:t>: a library for mathematical functions, linear algebra and random number generators</w:t>
       </w:r>
     </w:p>
     <w:p>
@@ -2704,10 +2878,70 @@
       <w:r>
         <w:rPr>
           <w:rFonts w:cstheme="minorHAnsi"/>
-          <w:sz w:val="24"/>
-          <w:szCs w:val="24"/>
-        </w:rPr>
-        <w:t>pandas</w:t>
+          <w:b/>
+          <w:bCs/>
+          <w:sz w:val="24"/>
+          <w:szCs w:val="24"/>
+        </w:rPr>
+        <w:t>P</w:t>
+      </w:r>
+      <w:r>
+        <w:rPr>
+          <w:rFonts w:cstheme="minorHAnsi"/>
+          <w:b/>
+          <w:bCs/>
+          <w:sz w:val="24"/>
+          <w:szCs w:val="24"/>
+        </w:rPr>
+        <w:t>andas</w:t>
+      </w:r>
+      <w:r>
+        <w:rPr>
+          <w:rFonts w:cstheme="minorHAnsi"/>
+          <w:sz w:val="24"/>
+          <w:szCs w:val="24"/>
+        </w:rPr>
+        <w:t xml:space="preserve">: </w:t>
+      </w:r>
+      <w:r>
+        <w:rPr>
+          <w:rFonts w:cstheme="minorHAnsi"/>
+          <w:sz w:val="24"/>
+          <w:szCs w:val="24"/>
+        </w:rPr>
+        <w:t>a library used for reading</w:t>
+      </w:r>
+      <w:r>
+        <w:rPr>
+          <w:rFonts w:cstheme="minorHAnsi"/>
+          <w:sz w:val="24"/>
+          <w:szCs w:val="24"/>
+        </w:rPr>
+        <w:t xml:space="preserve"> </w:t>
+      </w:r>
+      <w:r>
+        <w:rPr>
+          <w:rFonts w:cstheme="minorHAnsi"/>
+          <w:sz w:val="24"/>
+          <w:szCs w:val="24"/>
+        </w:rPr>
+        <w:t>&amp; writing</w:t>
+      </w:r>
+      <w:r>
+        <w:rPr>
+          <w:rFonts w:cstheme="minorHAnsi"/>
+          <w:sz w:val="24"/>
+          <w:szCs w:val="24"/>
+        </w:rPr>
+        <w:t xml:space="preserve"> data into forms that can be manipulated easily</w:t>
+      </w:r>
+      <w:r>
+        <w:rPr>
+          <w:rFonts w:cstheme="minorHAnsi"/>
+          <w:sz w:val="24"/>
+          <w:szCs w:val="24"/>
+        </w:rPr>
+        <w:t xml:space="preserve"> </w:t>
       </w:r>
     </w:p>
     <w:p>
@@ -2722,11 +2956,53 @@
       <w:r>
         <w:rPr>
           <w:rFonts w:cstheme="minorHAnsi"/>
+          <w:b/>
+          <w:bCs/>
           <w:sz w:val="24"/>
           <w:szCs w:val="24"/>
         </w:rPr>
         <w:t>pytorch-lightning</w:t>
       </w:r>
+      <w:r>
+        <w:rPr>
+          <w:rFonts w:cstheme="minorHAnsi"/>
+          <w:sz w:val="24"/>
+          <w:szCs w:val="24"/>
+        </w:rPr>
+        <w:t xml:space="preserve">: </w:t>
+      </w:r>
+      <w:r>
+        <w:rPr>
+          <w:rFonts w:cstheme="minorHAnsi"/>
+          <w:sz w:val="24"/>
+          <w:szCs w:val="24"/>
+        </w:rPr>
+        <w:t xml:space="preserve">a library of high-performance </w:t>
+      </w:r>
+      <w:r>
+        <w:rPr>
+          <w:rFonts w:cstheme="minorHAnsi"/>
+          <w:sz w:val="24"/>
+          <w:szCs w:val="24"/>
+        </w:rPr>
+        <w:t xml:space="preserve">that wraps around PyTorch </w:t>
+      </w:r>
+      <w:r>
+        <w:rPr>
+          <w:rFonts w:cstheme="minorHAnsi"/>
+          <w:sz w:val="24"/>
+          <w:szCs w:val="24"/>
+        </w:rPr>
+        <w:t>that organizes PyTorch code</w:t>
+      </w:r>
+      <w:r>
+        <w:rPr>
+          <w:rFonts w:cstheme="minorHAnsi"/>
+          <w:sz w:val="24"/>
+          <w:szCs w:val="24"/>
+        </w:rPr>
+        <w:t>. It makes deep learning experiments easier to read and reproduce.</w:t>
+      </w:r>
     </w:p>
     <w:p>
       <w:pPr>
@@ -2740,11 +3016,45 @@
       <w:r>
         <w:rPr>
           <w:rFonts w:cstheme="minorHAnsi"/>
+          <w:b/>
+          <w:bCs/>
           <w:sz w:val="24"/>
           <w:szCs w:val="24"/>
         </w:rPr>
         <w:t>scikit-learn</w:t>
       </w:r>
+      <w:r>
+        <w:rPr>
+          <w:rFonts w:cstheme="minorHAnsi"/>
+          <w:sz w:val="24"/>
+          <w:szCs w:val="24"/>
+        </w:rPr>
+        <w:t xml:space="preserve">: a library </w:t>
+      </w:r>
+      <w:r>
+        <w:rPr>
+          <w:rFonts w:cstheme="minorHAnsi"/>
+          <w:sz w:val="24"/>
+          <w:szCs w:val="24"/>
+        </w:rPr>
+        <w:t xml:space="preserve">provides </w:t>
+      </w:r>
+      <w:r>
+        <w:rPr>
+          <w:rFonts w:cstheme="minorHAnsi"/>
+          <w:sz w:val="24"/>
+          <w:szCs w:val="24"/>
+        </w:rPr>
+        <w:t>efficient tools for machine learning, it has built-in datasets and implemented machine lear</w:t>
+      </w:r>
+      <w:r>
+        <w:rPr>
+          <w:rFonts w:cstheme="minorHAnsi"/>
+          <w:sz w:val="24"/>
+          <w:szCs w:val="24"/>
+        </w:rPr>
+        <w:t>ning models ready to be trained</w:t>
+      </w:r>
     </w:p>
     <w:p>
       <w:pPr>
@@ -2758,10 +3068,36 @@
       <w:r>
         <w:rPr>
           <w:rFonts w:cstheme="minorHAnsi"/>
-          <w:sz w:val="24"/>
-          <w:szCs w:val="24"/>
-        </w:rPr>
-        <w:t>scipy</w:t>
+          <w:b/>
+          <w:bCs/>
+          <w:sz w:val="24"/>
+          <w:szCs w:val="24"/>
+        </w:rPr>
+        <w:t>SciPy</w:t>
+      </w:r>
+      <w:r>
+        <w:rPr>
+          <w:rFonts w:cstheme="minorHAnsi"/>
+          <w:sz w:val="24"/>
+          <w:szCs w:val="24"/>
+        </w:rPr>
+        <w:t xml:space="preserve">: </w:t>
+      </w:r>
+      <w:r>
+        <w:rPr>
+          <w:rFonts w:cstheme="minorHAnsi"/>
+          <w:sz w:val="24"/>
+          <w:szCs w:val="24"/>
+        </w:rPr>
+        <w:t xml:space="preserve">a library that has optimized implementation of many algorithms in low-level languages </w:t>
+      </w:r>
+      <w:r>
+        <w:rPr>
+          <w:rFonts w:cstheme="minorHAnsi"/>
+          <w:sz w:val="24"/>
+          <w:szCs w:val="24"/>
+        </w:rPr>
+        <w:t>like C</w:t>
       </w:r>
     </w:p>
     <w:p>
@@ -2776,10 +3112,38 @@
       <w:r>
         <w:rPr>
           <w:rFonts w:cstheme="minorHAnsi"/>
-          <w:sz w:val="24"/>
-          <w:szCs w:val="24"/>
-        </w:rPr>
-        <w:t>seaborn</w:t>
+          <w:b/>
+          <w:bCs/>
+          <w:sz w:val="24"/>
+          <w:szCs w:val="24"/>
+        </w:rPr>
+        <w:t>S</w:t>
+      </w:r>
+      <w:r>
+        <w:rPr>
+          <w:rFonts w:cstheme="minorHAnsi"/>
+          <w:b/>
+          <w:bCs/>
+          <w:sz w:val="24"/>
+          <w:szCs w:val="24"/>
+        </w:rPr>
+        <w:t>eaborn</w:t>
+      </w:r>
+      <w:r>
+        <w:rPr>
+          <w:rFonts w:cstheme="minorHAnsi"/>
+          <w:sz w:val="24"/>
+          <w:szCs w:val="24"/>
+        </w:rPr>
+        <w:t xml:space="preserve">: </w:t>
+      </w:r>
+      <w:r>
+        <w:rPr>
+          <w:rFonts w:cstheme="minorHAnsi"/>
+          <w:sz w:val="24"/>
+          <w:szCs w:val="24"/>
+        </w:rPr>
+        <w:t>a statistical data visualization library built on top of matplotlib</w:t>
       </w:r>
     </w:p>
     <w:p>
@@ -2794,10 +3158,52 @@
       <w:r>
         <w:rPr>
           <w:rFonts w:cstheme="minorHAnsi"/>
-          <w:sz w:val="24"/>
-          <w:szCs w:val="24"/>
-        </w:rPr>
-        <w:t>tensorflow</w:t>
+          <w:b/>
+          <w:bCs/>
+          <w:sz w:val="24"/>
+          <w:szCs w:val="24"/>
+        </w:rPr>
+        <w:t>TensorFlow</w:t>
+      </w:r>
+      <w:r>
+        <w:rPr>
+          <w:rFonts w:cstheme="minorHAnsi"/>
+          <w:sz w:val="24"/>
+          <w:szCs w:val="24"/>
+        </w:rPr>
+        <w:t xml:space="preserve">: </w:t>
+      </w:r>
+      <w:r>
+        <w:rPr>
+          <w:rFonts w:cstheme="minorHAnsi"/>
+          <w:sz w:val="24"/>
+          <w:szCs w:val="24"/>
+        </w:rPr>
+        <w:t xml:space="preserve">open-source library </w:t>
+      </w:r>
+      <w:r>
+        <w:rPr>
+          <w:rFonts w:cstheme="minorHAnsi"/>
+          <w:sz w:val="24"/>
+          <w:szCs w:val="24"/>
+        </w:rPr>
+        <w:t>used for numerical computation</w:t>
+      </w:r>
+      <w:r>
+        <w:rPr>
+          <w:rFonts w:cstheme="minorHAnsi"/>
+          <w:sz w:val="24"/>
+          <w:szCs w:val="24"/>
+        </w:rPr>
+        <w:t xml:space="preserve"> and machine learning</w:t>
+      </w:r>
+      <w:r>
+        <w:rPr>
+          <w:rFonts w:cstheme="minorHAnsi"/>
+          <w:sz w:val="24"/>
+          <w:szCs w:val="24"/>
+        </w:rPr>
+        <w:t xml:space="preserve"> model building</w:t>
       </w:r>
     </w:p>
     <w:p>
@@ -2812,11 +3218,147 @@
       <w:r>
         <w:rPr>
           <w:rFonts w:cstheme="minorHAnsi"/>
+          <w:b/>
+          <w:bCs/>
+          <w:sz w:val="24"/>
+          <w:szCs w:val="24"/>
+        </w:rPr>
+        <w:t>T</w:t>
+      </w:r>
+      <w:r>
+        <w:rPr>
+          <w:rFonts w:cstheme="minorHAnsi"/>
+          <w:b/>
+          <w:bCs/>
+          <w:sz w:val="24"/>
+          <w:szCs w:val="24"/>
+        </w:rPr>
+        <w:t>orch</w:t>
+      </w:r>
+      <w:r>
+        <w:rPr>
+          <w:rFonts w:cstheme="minorHAnsi"/>
+          <w:sz w:val="24"/>
+          <w:szCs w:val="24"/>
+        </w:rPr>
+        <w:t xml:space="preserve">: </w:t>
+      </w:r>
+      <w:r>
+        <w:rPr>
+          <w:rFonts w:cstheme="minorHAnsi"/>
+          <w:sz w:val="24"/>
+          <w:szCs w:val="24"/>
+        </w:rPr>
+        <w:t>a library mostly used for deep learning using GPUs and CPUs</w:t>
+      </w:r>
+    </w:p>
+    <w:p>
+      <w:pPr>
+        <w:spacing w:line="240" w:lineRule="auto"/>
+        <w:rPr>
+          <w:rFonts w:cstheme="minorHAnsi"/>
+          <w:sz w:val="24"/>
+          <w:szCs w:val="24"/>
+        </w:rPr>
+      </w:pPr>
+      <w:r>
+        <w:rPr>
+          <w:rFonts w:cstheme="minorHAnsi"/>
+          <w:b/>
+          <w:bCs/>
+          <w:sz w:val="24"/>
+          <w:szCs w:val="24"/>
+        </w:rPr>
+        <w:t>torch audio</w:t>
+      </w:r>
+      <w:r>
+        <w:rPr>
+          <w:rFonts w:cstheme="minorHAnsi"/>
+          <w:sz w:val="24"/>
+          <w:szCs w:val="24"/>
+        </w:rPr>
+        <w:t xml:space="preserve">: </w:t>
+      </w:r>
+      <w:r>
+        <w:rPr>
+          <w:rFonts w:cstheme="minorHAnsi"/>
+          <w:sz w:val="24"/>
+          <w:szCs w:val="24"/>
+        </w:rPr>
+        <w:t>an audio library for PyTorch</w:t>
+      </w:r>
+      <w:r>
+        <w:rPr>
+          <w:rFonts w:cstheme="minorHAnsi"/>
+          <w:sz w:val="24"/>
+          <w:szCs w:val="24"/>
+        </w:rPr>
+        <w:t>, also provides GPU acceleration</w:t>
+      </w:r>
+    </w:p>
+    <w:p>
+      <w:pPr>
+        <w:spacing w:line="240" w:lineRule="auto"/>
+        <w:rPr>
+          <w:rFonts w:cstheme="minorHAnsi"/>
+          <w:sz w:val="24"/>
+          <w:szCs w:val="24"/>
+        </w:rPr>
+      </w:pPr>
+      <w:r>
+        <w:rPr>
+          <w:rFonts w:cstheme="minorHAnsi"/>
+          <w:b/>
+          <w:bCs/>
           <w:sz w:val="24"/>
           <w:szCs w:val="24"/>
         </w:rPr>
         <w:t>torch</w:t>
       </w:r>
+      <w:r>
+        <w:rPr>
+          <w:rFonts w:cstheme="minorHAnsi"/>
+          <w:b/>
+          <w:bCs/>
+          <w:sz w:val="24"/>
+          <w:szCs w:val="24"/>
+        </w:rPr>
+        <w:t xml:space="preserve"> </w:t>
+      </w:r>
+      <w:r>
+        <w:rPr>
+          <w:rFonts w:cstheme="minorHAnsi"/>
+          <w:b/>
+          <w:bCs/>
+          <w:sz w:val="24"/>
+          <w:szCs w:val="24"/>
+        </w:rPr>
+        <w:t>vision</w:t>
+      </w:r>
+      <w:r>
+        <w:rPr>
+          <w:rFonts w:cstheme="minorHAnsi"/>
+          <w:sz w:val="24"/>
+          <w:szCs w:val="24"/>
+        </w:rPr>
+        <w:t xml:space="preserve">: </w:t>
+      </w:r>
+      <w:r>
+        <w:rPr>
+          <w:rFonts w:cstheme="minorHAnsi"/>
+          <w:sz w:val="24"/>
+          <w:szCs w:val="24"/>
+        </w:rPr>
+        <w:t xml:space="preserve">a computer vision library </w:t>
+      </w:r>
+      <w:r>
+        <w:rPr>
+          <w:rFonts w:cstheme="minorHAnsi"/>
+          <w:sz w:val="24"/>
+          <w:szCs w:val="24"/>
+        </w:rPr>
+        <w:t>for PyTorch, has some datasets and pretrained models</w:t>
+      </w:r>
     </w:p>
     <w:p>
       <w:pPr>
@@ -2830,46 +3372,44 @@
       <w:r>
         <w:rPr>
           <w:rFonts w:cstheme="minorHAnsi"/>
-          <w:sz w:val="24"/>
-          <w:szCs w:val="24"/>
-        </w:rPr>
-        <w:t>torchaudio</w:t>
-      </w:r>
-    </w:p>
-    <w:p>
-      <w:pPr>
-        <w:spacing w:line="240" w:lineRule="auto"/>
-        <w:rPr>
-          <w:rFonts w:cstheme="minorHAnsi"/>
-          <w:sz w:val="24"/>
-          <w:szCs w:val="24"/>
-        </w:rPr>
-      </w:pPr>
-      <w:r>
-        <w:rPr>
-          <w:rFonts w:cstheme="minorHAnsi"/>
-          <w:sz w:val="24"/>
-          <w:szCs w:val="24"/>
-        </w:rPr>
-        <w:t>torchvision</w:t>
-      </w:r>
-    </w:p>
-    <w:p>
-      <w:pPr>
-        <w:spacing w:line="240" w:lineRule="auto"/>
-        <w:rPr>
-          <w:rFonts w:cstheme="minorHAnsi"/>
-          <w:sz w:val="24"/>
-          <w:szCs w:val="24"/>
-        </w:rPr>
-      </w:pPr>
-      <w:r>
-        <w:rPr>
-          <w:rFonts w:cstheme="minorHAnsi"/>
+          <w:b/>
+          <w:bCs/>
           <w:sz w:val="24"/>
           <w:szCs w:val="24"/>
         </w:rPr>
         <w:t>xgboost</w:t>
+      </w:r>
+      <w:r>
+        <w:rPr>
+          <w:rFonts w:cstheme="minorHAnsi"/>
+          <w:sz w:val="24"/>
+          <w:szCs w:val="24"/>
+        </w:rPr>
+        <w:t xml:space="preserve">: </w:t>
+      </w:r>
+      <w:r>
+        <w:rPr>
+          <w:rFonts w:cstheme="minorHAnsi"/>
+          <w:sz w:val="24"/>
+          <w:szCs w:val="24"/>
+        </w:rPr>
+        <w:t xml:space="preserve">a library for the machine learning model with the same name </w:t>
+      </w:r>
+      <w:r>
+        <w:rPr>
+          <w:rFonts w:cstheme="minorHAnsi"/>
+          <w:sz w:val="24"/>
+          <w:szCs w:val="24"/>
+        </w:rPr>
+        <w:t xml:space="preserve">(eXtreme </w:t>
+      </w:r>
+      <w:r>
+        <w:rPr>
+          <w:rFonts w:cstheme="minorHAnsi"/>
+          <w:sz w:val="24"/>
+          <w:szCs w:val="24"/>
+        </w:rPr>
+        <w:t>Gradient Boosting)</w:t>
       </w:r>
     </w:p>
     <w:p/>
@@ -2878,30 +3418,8 @@
     <w:p/>
     <w:p/>
     <w:p/>
-    <w:p/>
-    <w:p>
-      <w:pPr>
-        <w:pStyle w:val="Heading2"/>
-        <w:rPr>
-          <w:color w:val="auto"/>
-          <w:sz w:val="40"/>
-          <w:szCs w:val="40"/>
-        </w:rPr>
-      </w:pPr>
-    </w:p>
-    <w:p>
-      <w:pPr>
-        <w:pStyle w:val="Heading2"/>
-        <w:rPr>
-          <w:color w:val="auto"/>
-          <w:sz w:val="40"/>
-          <w:szCs w:val="40"/>
-        </w:rPr>
-      </w:pPr>
-    </w:p>
-    <w:p>
-      <w:pPr>
-        <w:pStyle w:val="ListParagraph"/>
+    <w:p>
+      <w:pPr>
         <w:rPr>
           <w:sz w:val="28"/>
           <w:szCs w:val="28"/>
@@ -2911,21 +3429,16 @@
     <w:p>
       <w:pPr>
         <w:pStyle w:val="Heading2"/>
+      </w:pPr>
+      <w:r>
         <w:rPr>
           <w:rFonts w:asciiTheme="minorHAnsi" w:hAnsiTheme="minorHAnsi" w:cstheme="minorHAnsi"/>
           <w:color w:val="auto"/>
           <w:sz w:val="40"/>
           <w:szCs w:val="40"/>
         </w:rPr>
-      </w:pPr>
-      <w:r>
-        <w:rPr>
-          <w:rFonts w:asciiTheme="minorHAnsi" w:hAnsiTheme="minorHAnsi" w:cstheme="minorHAnsi"/>
-          <w:color w:val="auto"/>
-          <w:sz w:val="40"/>
-          <w:szCs w:val="40"/>
-        </w:rPr>
-        <w:t xml:space="preserve">Prerequisites </w:t>
+        <w:lastRenderedPageBreak/>
+        <w:t>Prerequisites</w:t>
       </w:r>
     </w:p>
     <w:p>
@@ -3025,6 +3538,88 @@
         </w:rPr>
         <w:t xml:space="preserve"> the docker image from the following link</w:t>
       </w:r>
+      <w:r>
+        <w:rPr>
+          <w:rFonts w:cstheme="minorHAnsi"/>
+          <w:sz w:val="24"/>
+          <w:szCs w:val="24"/>
+        </w:rPr>
+        <w:t>:</w:t>
+      </w:r>
+    </w:p>
+    <w:p>
+      <w:pPr>
+        <w:pStyle w:val="ListParagraph"/>
+        <w:numPr>
+          <w:ilvl w:val="1"/>
+          <w:numId w:val="5"/>
+        </w:numPr>
+        <w:rPr>
+          <w:rFonts w:cstheme="minorHAnsi"/>
+          <w:sz w:val="24"/>
+          <w:szCs w:val="24"/>
+        </w:rPr>
+      </w:pPr>
+      <w:r>
+        <w:rPr>
+          <w:rFonts w:cstheme="minorHAnsi"/>
+          <w:sz w:val="24"/>
+          <w:szCs w:val="24"/>
+        </w:rPr>
+        <w:t xml:space="preserve">TensorFlow image from </w:t>
+      </w:r>
+      <w:hyperlink r:id="rId14" w:history="1">
+        <w:r>
+          <w:rPr>
+            <w:rStyle w:val="Hyperlink"/>
+            <w:rFonts w:cstheme="minorHAnsi"/>
+            <w:sz w:val="24"/>
+            <w:szCs w:val="24"/>
+          </w:rPr>
+          <w:t>here</w:t>
+        </w:r>
+      </w:hyperlink>
+    </w:p>
+    <w:p>
+      <w:pPr>
+        <w:pStyle w:val="ListParagraph"/>
+        <w:numPr>
+          <w:ilvl w:val="1"/>
+          <w:numId w:val="5"/>
+        </w:numPr>
+        <w:rPr>
+          <w:rFonts w:cstheme="minorHAnsi"/>
+          <w:sz w:val="24"/>
+          <w:szCs w:val="24"/>
+        </w:rPr>
+      </w:pPr>
+      <w:r>
+        <w:rPr>
+          <w:rFonts w:cstheme="minorHAnsi"/>
+          <w:sz w:val="24"/>
+          <w:szCs w:val="24"/>
+        </w:rPr>
+        <w:t xml:space="preserve">PyTorch image from </w:t>
+      </w:r>
+      <w:hyperlink r:id="rId15" w:history="1">
+        <w:r>
+          <w:rPr>
+            <w:rStyle w:val="Hyperlink"/>
+            <w:rFonts w:cstheme="minorHAnsi"/>
+            <w:sz w:val="24"/>
+            <w:szCs w:val="24"/>
+          </w:rPr>
+          <w:t>here</w:t>
+        </w:r>
+      </w:hyperlink>
+      <w:r>
+        <w:rPr>
+          <w:rFonts w:cstheme="minorHAnsi"/>
+          <w:sz w:val="24"/>
+          <w:szCs w:val="24"/>
+        </w:rPr>
+        <w:t xml:space="preserve"> </w:t>
+      </w:r>
     </w:p>
     <w:p>
       <w:pPr>
@@ -3128,6 +3723,16 @@
           <w:shd w:val="clear" w:color="auto" w:fill="FFFFFF"/>
         </w:rPr>
         <w:t>ml_env:2.0</w:t>
+      </w:r>
+      <w:r>
+        <w:rPr>
+          <w:rFonts w:cstheme="minorHAnsi"/>
+          <w:color w:val="24292F"/>
+          <w:sz w:val="24"/>
+          <w:szCs w:val="24"/>
+          <w:shd w:val="clear" w:color="auto" w:fill="FFFFFF"/>
+        </w:rPr>
+        <w:t xml:space="preserve"> .</w:t>
       </w:r>
     </w:p>
     <w:p>
@@ -3229,7 +3834,7 @@
                     <pic:cNvPicPr/>
                   </pic:nvPicPr>
                   <pic:blipFill>
-                    <a:blip r:embed="rId10" cstate="print">
+                    <a:blip r:embed="rId16" cstate="print">
                       <a:extLst>
                         <a:ext uri="{28A0092B-C50C-407E-A947-70E740481C1C}">
                           <a14:useLocalDpi xmlns:a14="http://schemas.microsoft.com/office/drawing/2010/main" val="0"/>
@@ -3426,6 +4031,7 @@
           <w:sz w:val="40"/>
           <w:szCs w:val="40"/>
         </w:rPr>
+        <w:lastRenderedPageBreak/>
         <w:t>How to get started with VSCode (Optional)</w:t>
       </w:r>
     </w:p>
@@ -3453,7 +4059,7 @@
         </w:rPr>
         <w:t xml:space="preserve">Install VSCode from </w:t>
       </w:r>
-      <w:hyperlink r:id="rId11" w:history="1">
+      <w:hyperlink r:id="rId17" w:history="1">
         <w:r>
           <w:rPr>
             <w:rStyle w:val="Hyperlink"/>
@@ -3571,7 +4177,7 @@
                     <pic:cNvPicPr/>
                   </pic:nvPicPr>
                   <pic:blipFill>
-                    <a:blip r:embed="rId12">
+                    <a:blip r:embed="rId18">
                       <a:extLst>
                         <a:ext uri="{28A0092B-C50C-407E-A947-70E740481C1C}">
                           <a14:useLocalDpi xmlns:a14="http://schemas.microsoft.com/office/drawing/2010/main" val="0"/>
@@ -3657,7 +4263,7 @@
                     <pic:cNvPicPr/>
                   </pic:nvPicPr>
                   <pic:blipFill>
-                    <a:blip r:embed="rId13">
+                    <a:blip r:embed="rId19">
                       <a:extLst>
                         <a:ext uri="{28A0092B-C50C-407E-A947-70E740481C1C}">
                           <a14:useLocalDpi xmlns:a14="http://schemas.microsoft.com/office/drawing/2010/main" val="0"/>
@@ -4007,6 +4613,7 @@
           <w:sz w:val="40"/>
           <w:szCs w:val="40"/>
         </w:rPr>
+        <w:lastRenderedPageBreak/>
         <w:t>Opening MLflow User Interface</w:t>
       </w:r>
     </w:p>
@@ -4102,7 +4709,7 @@
         </w:rPr>
         <w:t>In your browser open: </w:t>
       </w:r>
-      <w:hyperlink r:id="rId14" w:history="1">
+      <w:hyperlink r:id="rId20" w:history="1">
         <w:r>
           <w:rPr>
             <w:rStyle w:val="Hyperlink"/>
@@ -4411,7 +5018,7 @@
           <w:szCs w:val="24"/>
         </w:rPr>
       </w:pPr>
-      <w:hyperlink r:id="rId15" w:history="1">
+      <w:hyperlink r:id="rId21" w:history="1">
         <w:r>
           <w:rPr>
             <w:rStyle w:val="Hyperlink"/>
@@ -4436,7 +5043,7 @@
           <w:szCs w:val="24"/>
         </w:rPr>
       </w:pPr>
-      <w:hyperlink r:id="rId16" w:history="1">
+      <w:hyperlink r:id="rId22" w:history="1">
         <w:r>
           <w:rPr>
             <w:rStyle w:val="Hyperlink"/>
@@ -4463,7 +5070,7 @@
         </w:rPr>
         <w:t xml:space="preserve">for windows it is mandatory to install WSL2, </w:t>
       </w:r>
-      <w:hyperlink r:id="rId17" w:history="1">
+      <w:hyperlink r:id="rId23" w:history="1">
         <w:r>
           <w:rPr>
             <w:rStyle w:val="Hyperlink"/>
@@ -4504,7 +5111,49 @@
           <w:szCs w:val="24"/>
         </w:rPr>
       </w:pPr>
-      <w:hyperlink r:id="rId18" w:history="1">
+      <w:hyperlink r:id="rId24" w:history="1">
+        <w:r>
+          <w:rPr>
+            <w:rStyle w:val="Hyperlink"/>
+            <w:rFonts w:cstheme="minorHAnsi"/>
+            <w:sz w:val="24"/>
+            <w:szCs w:val="24"/>
+          </w:rPr>
+          <w:t>D</w:t>
+        </w:r>
+        <w:r>
+          <w:rPr>
+            <w:rStyle w:val="Hyperlink"/>
+            <w:rFonts w:cstheme="minorHAnsi"/>
+            <w:sz w:val="24"/>
+            <w:szCs w:val="24"/>
+          </w:rPr>
+          <w:t>ocker tutorial for beginners</w:t>
+        </w:r>
+      </w:hyperlink>
+      <w:r>
+        <w:rPr>
+          <w:rFonts w:cstheme="minorHAnsi"/>
+          <w:sz w:val="24"/>
+          <w:szCs w:val="24"/>
+        </w:rPr>
+        <w:t xml:space="preserve"> </w:t>
+      </w:r>
+    </w:p>
+    <w:p>
+      <w:pPr>
+        <w:pStyle w:val="ListParagraph"/>
+        <w:numPr>
+          <w:ilvl w:val="0"/>
+          <w:numId w:val="13"/>
+        </w:numPr>
+        <w:rPr>
+          <w:rFonts w:cstheme="minorHAnsi"/>
+          <w:sz w:val="24"/>
+          <w:szCs w:val="24"/>
+        </w:rPr>
+      </w:pPr>
+      <w:hyperlink r:id="rId25" w:history="1">
         <w:r>
           <w:rPr>
             <w:rStyle w:val="Hyperlink"/>
@@ -4551,7 +5200,7 @@
           <w:szCs w:val="24"/>
         </w:rPr>
       </w:pPr>
-      <w:hyperlink r:id="rId19" w:history="1">
+      <w:hyperlink r:id="rId26" w:history="1">
         <w:r>
           <w:rPr>
             <w:rStyle w:val="Hyperlink"/>
@@ -4576,7 +5225,7 @@
           <w:szCs w:val="24"/>
         </w:rPr>
       </w:pPr>
-      <w:hyperlink r:id="rId20" w:history="1">
+      <w:hyperlink r:id="rId27" w:history="1">
         <w:r>
           <w:rPr>
             <w:rStyle w:val="Hyperlink"/>
@@ -4601,7 +5250,7 @@
           <w:szCs w:val="24"/>
         </w:rPr>
       </w:pPr>
-      <w:hyperlink r:id="rId21" w:history="1">
+      <w:hyperlink r:id="rId28" w:history="1">
         <w:r>
           <w:rPr>
             <w:rStyle w:val="Hyperlink"/>
@@ -4648,7 +5297,7 @@
           <w:szCs w:val="24"/>
         </w:rPr>
       </w:pPr>
-      <w:hyperlink r:id="rId22" w:anchor="prereq" w:history="1">
+      <w:hyperlink r:id="rId29" w:anchor="prereq" w:history="1">
         <w:r>
           <w:rPr>
             <w:rStyle w:val="Hyperlink"/>
@@ -4673,7 +5322,7 @@
           <w:szCs w:val="24"/>
         </w:rPr>
       </w:pPr>
-      <w:hyperlink r:id="rId23" w:history="1">
+      <w:hyperlink r:id="rId30" w:history="1">
         <w:r>
           <w:rPr>
             <w:rStyle w:val="Hyperlink"/>
@@ -4698,7 +5347,7 @@
           <w:szCs w:val="24"/>
         </w:rPr>
       </w:pPr>
-      <w:hyperlink r:id="rId24" w:anchor=":~:text=6%20Metrics%20You%20Need%20to%20Optimize%20for%20Performance,might%20not%20be%20the%20best%20for%20regression.%20" w:history="1">
+      <w:hyperlink r:id="rId31" w:anchor=":~:text=6%20Metrics%20You%20Need%20to%20Optimize%20for%20Performance,might%20not%20be%20the%20best%20for%20regression.%20" w:history="1">
         <w:r>
           <w:rPr>
             <w:rStyle w:val="Hyperlink"/>
@@ -4711,7 +5360,7 @@
       </w:hyperlink>
     </w:p>
     <w:sectPr>
-      <w:footerReference w:type="default" r:id="rId25"/>
+      <w:footerReference w:type="default" r:id="rId32"/>
       <w:pgSz w:w="12240" w:h="15840"/>
       <w:pgMar w:top="1440" w:right="1440" w:bottom="1440" w:left="1440" w:header="720" w:footer="720" w:gutter="0"/>
       <w:cols w:space="720"/>
@@ -4759,7 +5408,7 @@
       <mc:AlternateContent>
         <mc:Choice Requires="wps">
           <w:drawing>
-            <wp:anchor distT="0" distB="0" distL="114300" distR="114300" simplePos="0" relativeHeight="251659264" behindDoc="0" locked="0" layoutInCell="0" allowOverlap="1" wp14:anchorId="36EEE9ED" wp14:editId="58F516A2">
+            <wp:anchor distT="0" distB="0" distL="114300" distR="114300" simplePos="0" relativeHeight="251662336" behindDoc="0" locked="0" layoutInCell="0" allowOverlap="1" wp14:anchorId="7D73B558" wp14:editId="70AE95E4">
               <wp:simplePos x="0" y="0"/>
               <wp:positionH relativeFrom="page">
                 <wp:posOffset>0</wp:posOffset>
@@ -4770,7 +5419,7 @@
               <wp:extent cx="7772400" cy="273050"/>
               <wp:effectExtent l="0" t="0" r="0" b="12700"/>
               <wp:wrapNone/>
-              <wp:docPr id="9" name="MSIPCMb93b4a988ff9290d68b07c89" descr="{&quot;HashCode&quot;:-1876667767,&quot;Height&quot;:792.0,&quot;Width&quot;:612.0,&quot;Placement&quot;:&quot;Footer&quot;,&quot;Index&quot;:&quot;Primary&quot;,&quot;Section&quot;:1,&quot;Top&quot;:0.0,&quot;Left&quot;:0.0}"/>
+              <wp:docPr id="14" name="MSIPCM2015423e912099590561fc0b" descr="{&quot;HashCode&quot;:-1876667767,&quot;Height&quot;:792.0,&quot;Width&quot;:612.0,&quot;Placement&quot;:&quot;Footer&quot;,&quot;Index&quot;:&quot;Primary&quot;,&quot;Section&quot;:1,&quot;Top&quot;:0.0,&quot;Left&quot;:0.0}"/>
               <wp:cNvGraphicFramePr/>
               <a:graphic xmlns:a="http://schemas.openxmlformats.org/drawingml/2006/main">
                 <a:graphicData uri="http://schemas.microsoft.com/office/word/2010/wordprocessingShape">
@@ -4834,11 +5483,275 @@
         </mc:Choice>
         <mc:Fallback>
           <w:pict>
-            <v:shapetype w14:anchorId="36EEE9ED" id="_x0000_t202" coordsize="21600,21600" o:spt="202" path="m,l,21600r21600,l21600,xe">
+            <v:shapetype w14:anchorId="7D73B558" id="_x0000_t202" coordsize="21600,21600" o:spt="202" path="m,l,21600r21600,l21600,xe">
               <v:stroke joinstyle="miter"/>
               <v:path gradientshapeok="t" o:connecttype="rect"/>
             </v:shapetype>
-            <v:shape id="MSIPCMb93b4a988ff9290d68b07c89" o:spid="_x0000_s1026" type="#_x0000_t202" alt="{&quot;HashCode&quot;:-1876667767,&quot;Height&quot;:792.0,&quot;Width&quot;:612.0,&quot;Placement&quot;:&quot;Footer&quot;,&quot;Index&quot;:&quot;Primary&quot;,&quot;Section&quot;:1,&quot;Top&quot;:0.0,&quot;Left&quot;:0.0}" style="position:absolute;margin-left:0;margin-top:755.45pt;width:612pt;height:21.5pt;z-index:251659264;visibility:visible;mso-wrap-style:square;mso-wrap-distance-left:9pt;mso-wrap-distance-top:0;mso-wrap-distance-right:9pt;mso-wrap-distance-bottom:0;mso-position-horizontal:absolute;mso-position-horizontal-relative:page;mso-position-vertical:absolute;mso-position-vertical-relative:page;v-text-anchor:bottom" o:gfxdata="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" o:allowincell="f" filled="f" stroked="f" strokeweight=".5pt">
+            <v:shape id="MSIPCM2015423e912099590561fc0b" o:spid="_x0000_s1026" type="#_x0000_t202" alt="{&quot;HashCode&quot;:-1876667767,&quot;Height&quot;:792.0,&quot;Width&quot;:612.0,&quot;Placement&quot;:&quot;Footer&quot;,&quot;Index&quot;:&quot;Primary&quot;,&quot;Section&quot;:1,&quot;Top&quot;:0.0,&quot;Left&quot;:0.0}" style="position:absolute;margin-left:0;margin-top:755.45pt;width:612pt;height:21.5pt;z-index:251662336;visibility:visible;mso-wrap-style:square;mso-wrap-distance-left:9pt;mso-wrap-distance-top:0;mso-wrap-distance-right:9pt;mso-wrap-distance-bottom:0;mso-position-horizontal:absolute;mso-position-horizontal-relative:page;mso-position-vertical:absolute;mso-position-vertical-relative:page;v-text-anchor:bottom" o:gfxdata="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" o:allowincell="f" filled="f" stroked="f" strokeweight=".5pt">
+              <v:fill o:detectmouseclick="t"/>
+              <v:textbox inset="20pt,0,,0">
+                <w:txbxContent>
+                  <w:p>
+                    <w:pPr>
+                      <w:spacing w:after="0"/>
+                      <w:rPr>
+                        <w:rFonts w:ascii="Calibri" w:hAnsi="Calibri" w:cs="Calibri"/>
+                        <w:color w:val="737373"/>
+                        <w:sz w:val="14"/>
+                      </w:rPr>
+                    </w:pPr>
+                    <w:r>
+                      <w:rPr>
+                        <w:rFonts w:ascii="Calibri" w:hAnsi="Calibri" w:cs="Calibri"/>
+                        <w:color w:val="737373"/>
+                        <w:sz w:val="14"/>
+                      </w:rPr>
+                      <w:t>Internal Use - Confidential</w:t>
+                    </w:r>
+                  </w:p>
+                </w:txbxContent>
+              </v:textbox>
+              <w10:wrap anchorx="page" anchory="page"/>
+            </v:shape>
+          </w:pict>
+        </mc:Fallback>
+      </mc:AlternateContent>
+    </w:r>
+  </w:p>
+  <w:p>
+    <w:pPr>
+      <w:pStyle w:val="Footer"/>
+    </w:pPr>
+  </w:p>
+</w:ftr>
+</file>
+
+<file path=word/footer2.xml><?xml version="1.0" encoding="utf-8"?>
+<w:ftr xmlns:wpc="http://schemas.microsoft.com/office/word/2010/wordprocessingCanvas" xmlns:cx="http://schemas.microsoft.com/office/drawing/2014/chartex" xmlns:cx1="http://schemas.microsoft.com/office/drawing/2015/9/8/chartex" xmlns:cx2="http://schemas.microsoft.com/office/drawing/2015/10/21/chartex" xmlns:cx3="http://schemas.microsoft.com/office/drawing/2016/5/9/chartex" xmlns:cx4="http://schemas.microsoft.com/office/drawing/2016/5/10/chartex" xmlns:cx5="http://schemas.microsoft.com/office/drawing/2016/5/11/chartex" xmlns:cx6="http://schemas.microsoft.com/office/drawing/2016/5/12/chartex" xmlns:cx7="http://schemas.microsoft.com/office/drawing/2016/5/13/chartex" xmlns:cx8="http://schemas.microsoft.com/office/drawing/2016/5/14/chartex" xmlns:mc="http://schemas.openxmlformats.org/markup-compatibility/2006" xmlns:aink="http://schemas.microsoft.com/office/drawing/2016/ink" xmlns:am3d="http://schemas.microsoft.com/office/drawing/2017/model3d" xmlns:o="urn:schemas-microsoft-com:office:office" xmlns:r="http://schemas.openxmlformats.org/officeDocument/2006/relationships" xmlns:m="http://schemas.openxmlformats.org/officeDocument/2006/math" xmlns:v="urn:schemas-microsoft-com:vml" xmlns:wp14="http://schemas.microsoft.com/office/word/2010/wordprocessingDrawing" xmlns:wp="http://schemas.openxmlformats.org/drawingml/2006/wordprocessingDrawing" xmlns:w10="urn:schemas-microsoft-com:office:word" xmlns:w="http://schemas.openxmlformats.org/wordprocessingml/2006/main" xmlns:w14="http://schemas.microsoft.com/office/word/2010/wordml" xmlns:w15="http://schemas.microsoft.com/office/word/2012/wordml" xmlns:w16cex="http://schemas.microsoft.com/office/word/2018/wordml/cex" xmlns:w16cid="http://schemas.microsoft.com/office/word/2016/wordml/cid" xmlns:w16="http://schemas.microsoft.com/office/word/2018/wordml" xmlns:w16sdtdh="http://schemas.microsoft.com/office/word/2020/wordml/sdtdatahash" xmlns:w16se="http://schemas.microsoft.com/office/word/2015/wordml/symex" xmlns:wpg="http://schemas.microsoft.com/office/word/2010/wordprocessingGroup" xmlns:wpi="http://schemas.microsoft.com/office/word/2010/wordprocessingInk" xmlns:wne="http://schemas.microsoft.com/office/word/2006/wordml" xmlns:wps="http://schemas.microsoft.com/office/word/2010/wordprocessingShape" mc:Ignorable="w14 w15 w16se w16cid w16 w16cex w16sdtdh wp14">
+  <w:p>
+    <w:pPr>
+      <w:pStyle w:val="Footer"/>
+      <w:jc w:val="center"/>
+    </w:pPr>
+    <w:r>
+      <w:rPr>
+        <w:noProof/>
+      </w:rPr>
+      <mc:AlternateContent>
+        <mc:Choice Requires="wps">
+          <w:drawing>
+            <wp:anchor distT="0" distB="0" distL="114300" distR="114300" simplePos="0" relativeHeight="251663360" behindDoc="0" locked="0" layoutInCell="0" allowOverlap="1" wp14:anchorId="49F72DF5" wp14:editId="7BBCDA64">
+              <wp:simplePos x="0" y="0"/>
+              <wp:positionH relativeFrom="page">
+                <wp:posOffset>0</wp:posOffset>
+              </wp:positionH>
+              <wp:positionV relativeFrom="page">
+                <wp:posOffset>9594215</wp:posOffset>
+              </wp:positionV>
+              <wp:extent cx="7772400" cy="273050"/>
+              <wp:effectExtent l="0" t="0" r="0" b="12700"/>
+              <wp:wrapNone/>
+              <wp:docPr id="15" name="MSIPCMb9bc498aa4a7f17f1d36d4f7" descr="{&quot;HashCode&quot;:-1876667767,&quot;Height&quot;:792.0,&quot;Width&quot;:612.0,&quot;Placement&quot;:&quot;Footer&quot;,&quot;Index&quot;:&quot;Primary&quot;,&quot;Section&quot;:2,&quot;Top&quot;:0.0,&quot;Left&quot;:0.0}"/>
+              <wp:cNvGraphicFramePr/>
+              <a:graphic xmlns:a="http://schemas.openxmlformats.org/drawingml/2006/main">
+                <a:graphicData uri="http://schemas.microsoft.com/office/word/2010/wordprocessingShape">
+                  <wps:wsp>
+                    <wps:cNvSpPr txBox="1"/>
+                    <wps:spPr>
+                      <a:xfrm>
+                        <a:off x="0" y="0"/>
+                        <a:ext cx="7772400" cy="273050"/>
+                      </a:xfrm>
+                      <a:prstGeom prst="rect">
+                        <a:avLst/>
+                      </a:prstGeom>
+                      <a:noFill/>
+                      <a:ln w="6350">
+                        <a:noFill/>
+                      </a:ln>
+                      <a:extLst>
+                        <a:ext uri="{91240B29-F687-4F45-9708-019B960494DF}">
+                          <a14:hiddenLine xmlns:a14="http://schemas.microsoft.com/office/drawing/2010/main" w="6350">
+                            <a:solidFill>
+                              <a:prstClr val="black"/>
+                            </a:solidFill>
+                          </a14:hiddenLine>
+                        </a:ext>
+                      </a:extLst>
+                    </wps:spPr>
+                    <wps:txbx>
+                      <w:txbxContent>
+                        <w:p>
+                          <w:pPr>
+                            <w:spacing w:after="0"/>
+                            <w:rPr>
+                              <w:rFonts w:ascii="Calibri" w:hAnsi="Calibri" w:cs="Calibri"/>
+                              <w:color w:val="737373"/>
+                              <w:sz w:val="14"/>
+                            </w:rPr>
+                          </w:pPr>
+                          <w:r>
+                            <w:rPr>
+                              <w:rFonts w:ascii="Calibri" w:hAnsi="Calibri" w:cs="Calibri"/>
+                              <w:color w:val="737373"/>
+                              <w:sz w:val="14"/>
+                            </w:rPr>
+                            <w:t>Internal Use - Confidential</w:t>
+                          </w:r>
+                        </w:p>
+                      </w:txbxContent>
+                    </wps:txbx>
+                    <wps:bodyPr rot="0" spcFirstLastPara="0" vertOverflow="overflow" horzOverflow="overflow" vert="horz" wrap="square" lIns="254000" tIns="0" rIns="91440" bIns="0" numCol="1" spcCol="0" rtlCol="0" fromWordArt="0" anchor="b" anchorCtr="0" forceAA="0" compatLnSpc="1">
+                      <a:prstTxWarp prst="textNoShape">
+                        <a:avLst/>
+                      </a:prstTxWarp>
+                      <a:noAutofit/>
+                    </wps:bodyPr>
+                  </wps:wsp>
+                </a:graphicData>
+              </a:graphic>
+            </wp:anchor>
+          </w:drawing>
+        </mc:Choice>
+        <mc:Fallback>
+          <w:pict>
+            <v:shapetype w14:anchorId="49F72DF5" id="_x0000_t202" coordsize="21600,21600" o:spt="202" path="m,l,21600r21600,l21600,xe">
+              <v:stroke joinstyle="miter"/>
+              <v:path gradientshapeok="t" o:connecttype="rect"/>
+            </v:shapetype>
+            <v:shape id="MSIPCMb9bc498aa4a7f17f1d36d4f7" o:spid="_x0000_s1027" type="#_x0000_t202" alt="{&quot;HashCode&quot;:-1876667767,&quot;Height&quot;:792.0,&quot;Width&quot;:612.0,&quot;Placement&quot;:&quot;Footer&quot;,&quot;Index&quot;:&quot;Primary&quot;,&quot;Section&quot;:2,&quot;Top&quot;:0.0,&quot;Left&quot;:0.0}" style="position:absolute;left:0;text-align:left;margin-left:0;margin-top:755.45pt;width:612pt;height:21.5pt;z-index:251663360;visibility:visible;mso-wrap-style:square;mso-wrap-distance-left:9pt;mso-wrap-distance-top:0;mso-wrap-distance-right:9pt;mso-wrap-distance-bottom:0;mso-position-horizontal:absolute;mso-position-horizontal-relative:page;mso-position-vertical:absolute;mso-position-vertical-relative:page;v-text-anchor:bottom" o:gfxdata="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" o:allowincell="f" filled="f" stroked="f" strokeweight=".5pt">
+              <v:fill o:detectmouseclick="t"/>
+              <v:textbox inset="20pt,0,,0">
+                <w:txbxContent>
+                  <w:p>
+                    <w:pPr>
+                      <w:spacing w:after="0"/>
+                      <w:rPr>
+                        <w:rFonts w:ascii="Calibri" w:hAnsi="Calibri" w:cs="Calibri"/>
+                        <w:color w:val="737373"/>
+                        <w:sz w:val="14"/>
+                      </w:rPr>
+                    </w:pPr>
+                    <w:r>
+                      <w:rPr>
+                        <w:rFonts w:ascii="Calibri" w:hAnsi="Calibri" w:cs="Calibri"/>
+                        <w:color w:val="737373"/>
+                        <w:sz w:val="14"/>
+                      </w:rPr>
+                      <w:t>Internal Use - Confidential</w:t>
+                    </w:r>
+                  </w:p>
+                </w:txbxContent>
+              </v:textbox>
+              <w10:wrap anchorx="page" anchory="page"/>
+            </v:shape>
+          </w:pict>
+        </mc:Fallback>
+      </mc:AlternateContent>
+    </w:r>
+  </w:p>
+  <w:p>
+    <w:pPr>
+      <w:pStyle w:val="Footer"/>
+    </w:pPr>
+  </w:p>
+</w:ftr>
+</file>
+
+<file path=word/footer3.xml><?xml version="1.0" encoding="utf-8"?>
+<w:ftr xmlns:wpc="http://schemas.microsoft.com/office/word/2010/wordprocessingCanvas" xmlns:cx="http://schemas.microsoft.com/office/drawing/2014/chartex" xmlns:cx1="http://schemas.microsoft.com/office/drawing/2015/9/8/chartex" xmlns:cx2="http://schemas.microsoft.com/office/drawing/2015/10/21/chartex" xmlns:cx3="http://schemas.microsoft.com/office/drawing/2016/5/9/chartex" xmlns:cx4="http://schemas.microsoft.com/office/drawing/2016/5/10/chartex" xmlns:cx5="http://schemas.microsoft.com/office/drawing/2016/5/11/chartex" xmlns:cx6="http://schemas.microsoft.com/office/drawing/2016/5/12/chartex" xmlns:cx7="http://schemas.microsoft.com/office/drawing/2016/5/13/chartex" xmlns:cx8="http://schemas.microsoft.com/office/drawing/2016/5/14/chartex" xmlns:mc="http://schemas.openxmlformats.org/markup-compatibility/2006" xmlns:aink="http://schemas.microsoft.com/office/drawing/2016/ink" xmlns:am3d="http://schemas.microsoft.com/office/drawing/2017/model3d" xmlns:o="urn:schemas-microsoft-com:office:office" xmlns:r="http://schemas.openxmlformats.org/officeDocument/2006/relationships" xmlns:m="http://schemas.openxmlformats.org/officeDocument/2006/math" xmlns:v="urn:schemas-microsoft-com:vml" xmlns:wp14="http://schemas.microsoft.com/office/word/2010/wordprocessingDrawing" xmlns:wp="http://schemas.openxmlformats.org/drawingml/2006/wordprocessingDrawing" xmlns:w10="urn:schemas-microsoft-com:office:word" xmlns:w="http://schemas.openxmlformats.org/wordprocessingml/2006/main" xmlns:w14="http://schemas.microsoft.com/office/word/2010/wordml" xmlns:w15="http://schemas.microsoft.com/office/word/2012/wordml" xmlns:w16cex="http://schemas.microsoft.com/office/word/2018/wordml/cex" xmlns:w16cid="http://schemas.microsoft.com/office/word/2016/wordml/cid" xmlns:w16="http://schemas.microsoft.com/office/word/2018/wordml" xmlns:w16sdtdh="http://schemas.microsoft.com/office/word/2020/wordml/sdtdatahash" xmlns:w16se="http://schemas.microsoft.com/office/word/2015/wordml/symex" xmlns:wpg="http://schemas.microsoft.com/office/word/2010/wordprocessingGroup" xmlns:wpi="http://schemas.microsoft.com/office/word/2010/wordprocessingInk" xmlns:wne="http://schemas.microsoft.com/office/word/2006/wordml" xmlns:wps="http://schemas.microsoft.com/office/word/2010/wordprocessingShape" mc:Ignorable="w14 w15 w16se w16cid w16 w16cex w16sdtdh wp14">
+  <w:p>
+    <w:pPr>
+      <w:pStyle w:val="Footer"/>
+      <w:jc w:val="center"/>
+    </w:pPr>
+    <w:r>
+      <w:rPr>
+        <w:noProof/>
+      </w:rPr>
+      <mc:AlternateContent>
+        <mc:Choice Requires="wps">
+          <w:drawing>
+            <wp:anchor distT="0" distB="0" distL="114300" distR="114300" simplePos="0" relativeHeight="251661312" behindDoc="0" locked="0" layoutInCell="0" allowOverlap="1" wp14:anchorId="2A8E3081" wp14:editId="718B0CAD">
+              <wp:simplePos x="0" y="0"/>
+              <wp:positionH relativeFrom="page">
+                <wp:posOffset>0</wp:posOffset>
+              </wp:positionH>
+              <wp:positionV relativeFrom="page">
+                <wp:posOffset>9594215</wp:posOffset>
+              </wp:positionV>
+              <wp:extent cx="7772400" cy="273050"/>
+              <wp:effectExtent l="0" t="0" r="0" b="12700"/>
+              <wp:wrapNone/>
+              <wp:docPr id="13" name="MSIPCMa4d74c759aee13ca37846dd9" descr="{&quot;HashCode&quot;:-1876667767,&quot;Height&quot;:792.0,&quot;Width&quot;:612.0,&quot;Placement&quot;:&quot;Footer&quot;,&quot;Index&quot;:&quot;Primary&quot;,&quot;Section&quot;:3,&quot;Top&quot;:0.0,&quot;Left&quot;:0.0}"/>
+              <wp:cNvGraphicFramePr/>
+              <a:graphic xmlns:a="http://schemas.openxmlformats.org/drawingml/2006/main">
+                <a:graphicData uri="http://schemas.microsoft.com/office/word/2010/wordprocessingShape">
+                  <wps:wsp>
+                    <wps:cNvSpPr txBox="1"/>
+                    <wps:spPr>
+                      <a:xfrm>
+                        <a:off x="0" y="0"/>
+                        <a:ext cx="7772400" cy="273050"/>
+                      </a:xfrm>
+                      <a:prstGeom prst="rect">
+                        <a:avLst/>
+                      </a:prstGeom>
+                      <a:noFill/>
+                      <a:ln w="6350">
+                        <a:noFill/>
+                      </a:ln>
+                      <a:extLst>
+                        <a:ext uri="{91240B29-F687-4F45-9708-019B960494DF}">
+                          <a14:hiddenLine xmlns:a14="http://schemas.microsoft.com/office/drawing/2010/main" w="6350">
+                            <a:solidFill>
+                              <a:prstClr val="black"/>
+                            </a:solidFill>
+                          </a14:hiddenLine>
+                        </a:ext>
+                      </a:extLst>
+                    </wps:spPr>
+                    <wps:txbx>
+                      <w:txbxContent>
+                        <w:p>
+                          <w:pPr>
+                            <w:spacing w:after="0"/>
+                            <w:rPr>
+                              <w:rFonts w:ascii="Calibri" w:hAnsi="Calibri" w:cs="Calibri"/>
+                              <w:color w:val="737373"/>
+                              <w:sz w:val="14"/>
+                            </w:rPr>
+                          </w:pPr>
+                          <w:r>
+                            <w:rPr>
+                              <w:rFonts w:ascii="Calibri" w:hAnsi="Calibri" w:cs="Calibri"/>
+                              <w:color w:val="737373"/>
+                              <w:sz w:val="14"/>
+                            </w:rPr>
+                            <w:t>Internal Use - Confidential</w:t>
+                          </w:r>
+                        </w:p>
+                      </w:txbxContent>
+                    </wps:txbx>
+                    <wps:bodyPr rot="0" spcFirstLastPara="0" vertOverflow="overflow" horzOverflow="overflow" vert="horz" wrap="square" lIns="254000" tIns="0" rIns="91440" bIns="0" numCol="1" spcCol="0" rtlCol="0" fromWordArt="0" anchor="b" anchorCtr="0" forceAA="0" compatLnSpc="1">
+                      <a:prstTxWarp prst="textNoShape">
+                        <a:avLst/>
+                      </a:prstTxWarp>
+                      <a:noAutofit/>
+                    </wps:bodyPr>
+                  </wps:wsp>
+                </a:graphicData>
+              </a:graphic>
+            </wp:anchor>
+          </w:drawing>
+        </mc:Choice>
+        <mc:Fallback>
+          <w:pict>
+            <v:shapetype w14:anchorId="2A8E3081" id="_x0000_t202" coordsize="21600,21600" o:spt="202" path="m,l,21600r21600,l21600,xe">
+              <v:stroke joinstyle="miter"/>
+              <v:path gradientshapeok="t" o:connecttype="rect"/>
+            </v:shapetype>
+            <v:shape id="MSIPCMa4d74c759aee13ca37846dd9" o:spid="_x0000_s1028" type="#_x0000_t202" alt="{&quot;HashCode&quot;:-1876667767,&quot;Height&quot;:792.0,&quot;Width&quot;:612.0,&quot;Placement&quot;:&quot;Footer&quot;,&quot;Index&quot;:&quot;Primary&quot;,&quot;Section&quot;:3,&quot;Top&quot;:0.0,&quot;Left&quot;:0.0}" style="position:absolute;left:0;text-align:left;margin-left:0;margin-top:755.45pt;width:612pt;height:21.5pt;z-index:251661312;visibility:visible;mso-wrap-style:square;mso-wrap-distance-left:9pt;mso-wrap-distance-top:0;mso-wrap-distance-right:9pt;mso-wrap-distance-bottom:0;mso-position-horizontal:absolute;mso-position-horizontal-relative:page;mso-position-vertical:absolute;mso-position-vertical-relative:page;v-text-anchor:bottom" o:gfxdata="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" o:allowincell="f" filled="f" stroked="f" strokeweight=".5pt">
               <v:fill o:detectmouseclick="t"/>
               <v:textbox inset="20pt,0,,0">
                 <w:txbxContent>
@@ -4902,6 +5815,16 @@
 </w:footnotes>
 </file>
 
+<file path=word/header1.xml><?xml version="1.0" encoding="utf-8"?>
+<w:hdr xmlns:wpc="http://schemas.microsoft.com/office/word/2010/wordprocessingCanvas" xmlns:cx="http://schemas.microsoft.com/office/drawing/2014/chartex" xmlns:cx1="http://schemas.microsoft.com/office/drawing/2015/9/8/chartex" xmlns:cx2="http://schemas.microsoft.com/office/drawing/2015/10/21/chartex" xmlns:cx3="http://schemas.microsoft.com/office/drawing/2016/5/9/chartex" xmlns:cx4="http://schemas.microsoft.com/office/drawing/2016/5/10/chartex" xmlns:cx5="http://schemas.microsoft.com/office/drawing/2016/5/11/chartex" xmlns:cx6="http://schemas.microsoft.com/office/drawing/2016/5/12/chartex" xmlns:cx7="http://schemas.microsoft.com/office/drawing/2016/5/13/chartex" xmlns:cx8="http://schemas.microsoft.com/office/drawing/2016/5/14/chartex" xmlns:mc="http://schemas.openxmlformats.org/markup-compatibility/2006" xmlns:aink="http://schemas.microsoft.com/office/drawing/2016/ink" xmlns:am3d="http://schemas.microsoft.com/office/drawing/2017/model3d" xmlns:o="urn:schemas-microsoft-com:office:office" xmlns:r="http://schemas.openxmlformats.org/officeDocument/2006/relationships" xmlns:m="http://schemas.openxmlformats.org/officeDocument/2006/math" xmlns:v="urn:schemas-microsoft-com:vml" xmlns:wp14="http://schemas.microsoft.com/office/word/2010/wordprocessingDrawing" xmlns:wp="http://schemas.openxmlformats.org/drawingml/2006/wordprocessingDrawing" xmlns:w10="urn:schemas-microsoft-com:office:word" xmlns:w="http://schemas.openxmlformats.org/wordprocessingml/2006/main" xmlns:w14="http://schemas.microsoft.com/office/word/2010/wordml" xmlns:w15="http://schemas.microsoft.com/office/word/2012/wordml" xmlns:w16cex="http://schemas.microsoft.com/office/word/2018/wordml/cex" xmlns:w16cid="http://schemas.microsoft.com/office/word/2016/wordml/cid" xmlns:w16="http://schemas.microsoft.com/office/word/2018/wordml" xmlns:w16sdtdh="http://schemas.microsoft.com/office/word/2020/wordml/sdtdatahash" xmlns:w16se="http://schemas.microsoft.com/office/word/2015/wordml/symex" xmlns:wpg="http://schemas.microsoft.com/office/word/2010/wordprocessingGroup" xmlns:wpi="http://schemas.microsoft.com/office/word/2010/wordprocessingInk" xmlns:wne="http://schemas.microsoft.com/office/word/2006/wordml" xmlns:wps="http://schemas.microsoft.com/office/word/2010/wordprocessingShape" mc:Ignorable="w14 w15 w16se w16cid w16 w16cex w16sdtdh wp14">
+  <w:p>
+    <w:pPr>
+      <w:pStyle w:val="Header"/>
+    </w:pPr>
+  </w:p>
+</w:hdr>
+</file>
+
 <file path=word/numbering.xml><?xml version="1.0" encoding="utf-8"?>
 <w:numbering xmlns:wpc="http://schemas.microsoft.com/office/word/2010/wordprocessingCanvas" xmlns:cx="http://schemas.microsoft.com/office/drawing/2014/chartex" xmlns:cx1="http://schemas.microsoft.com/office/drawing/2015/9/8/chartex" xmlns:cx2="http://schemas.microsoft.com/office/drawing/2015/10/21/chartex" xmlns:cx3="http://schemas.microsoft.com/office/drawing/2016/5/9/chartex" xmlns:cx4="http://schemas.microsoft.com/office/drawing/2016/5/10/chartex" xmlns:cx5="http://schemas.microsoft.com/office/drawing/2016/5/11/chartex" xmlns:cx6="http://schemas.microsoft.com/office/drawing/2016/5/12/chartex" xmlns:cx7="http://schemas.microsoft.com/office/drawing/2016/5/13/chartex" xmlns:cx8="http://schemas.microsoft.com/office/drawing/2016/5/14/chartex" xmlns:mc="http://schemas.openxmlformats.org/markup-compatibility/2006" xmlns:aink="http://schemas.microsoft.com/office/drawing/2016/ink" xmlns:am3d="http://schemas.microsoft.com/office/drawing/2017/model3d" xmlns:o="urn:schemas-microsoft-com:office:office" xmlns:r="http://schemas.openxmlformats.org/officeDocument/2006/relationships" xmlns:m="http://schemas.openxmlformats.org/officeDocument/2006/math" xmlns:v="urn:schemas-microsoft-com:vml" xmlns:wp14="http://schemas.microsoft.com/office/word/2010/wordprocessingDrawing" xmlns:wp="http://schemas.openxmlformats.org/drawingml/2006/wordprocessingDrawing" xmlns:w10="urn:schemas-microsoft-com:office:word" xmlns:w="http://schemas.openxmlformats.org/wordprocessingml/2006/main" xmlns:w14="http://schemas.microsoft.com/office/word/2010/wordml" xmlns:w15="http://schemas.microsoft.com/office/word/2012/wordml" xmlns:w16cex="http://schemas.microsoft.com/office/word/2018/wordml/cex" xmlns:w16cid="http://schemas.microsoft.com/office/word/2016/wordml/cid" xmlns:w16="http://schemas.microsoft.com/office/word/2018/wordml" xmlns:w16sdtdh="http://schemas.microsoft.com/office/word/2020/wordml/sdtdatahash" xmlns:w16se="http://schemas.microsoft.com/office/word/2015/wordml/symex" xmlns:wpg="http://schemas.microsoft.com/office/word/2010/wordprocessingGroup" xmlns:wpi="http://schemas.microsoft.com/office/word/2010/wordprocessingInk" xmlns:wne="http://schemas.microsoft.com/office/word/2006/wordml" xmlns:wps="http://schemas.microsoft.com/office/word/2010/wordprocessingShape" mc:Ignorable="w14 w15 w16se w16cid w16 w16cex w16sdtdh wp14">
   <w:abstractNum w:abstractNumId="0" w15:restartNumberingAfterBreak="0">
@@ -5471,8 +6394,8 @@
   <w:abstractNum w:abstractNumId="5" w15:restartNumberingAfterBreak="0">
     <w:nsid w:val="28C24811"/>
     <w:multiLevelType w:val="hybridMultilevel"/>
-    <w:tmpl w:val="4FA4D272"/>
-    <w:lvl w:ilvl="0" w:tplc="0409000F">
+    <w:tmpl w:val="5BC63ED6"/>
+    <w:lvl w:ilvl="0" w:tplc="031A6A58">
       <w:start w:val="1"/>
       <w:numFmt w:val="decimal"/>
       <w:lvlText w:val="%1."/>
@@ -5481,7 +6404,7 @@
         <w:ind w:left="720" w:hanging="360"/>
       </w:pPr>
       <w:rPr>
-        <w:rFonts w:hint="default"/>
+        <w:rFonts w:asciiTheme="minorHAnsi" w:eastAsiaTheme="minorEastAsia" w:hAnsiTheme="minorHAnsi" w:cstheme="minorHAnsi"/>
       </w:rPr>
     </w:lvl>
     <w:lvl w:ilvl="1" w:tplc="04090019" w:tentative="1">

</xml_diff>